<commit_message>
Updated PPT and Finished word
</commit_message>
<xml_diff>
--- a/short report _ Soạn chung (ver1).docx
+++ b/short report _ Soạn chung (ver1).docx
@@ -293,6 +293,9 @@
     </w:p>
     <w:p>
       <w:r>
+        <w:rPr>
+          <w:noProof/>
+        </w:rPr>
         <w:drawing>
           <wp:inline distT="0" distB="0" distL="0" distR="0" wp14:anchorId="1FEBEACD" wp14:editId="406C0701">
             <wp:extent cx="3162300" cy="2771893"/>
@@ -526,6 +529,7 @@
         <w:rPr>
           <w:b/>
           <w:bCs/>
+          <w:noProof/>
         </w:rPr>
         <w:drawing>
           <wp:inline distT="0" distB="0" distL="0" distR="0" wp14:anchorId="7338A143" wp14:editId="76A534FB">
@@ -563,19 +567,26 @@
           </wp:inline>
         </w:drawing>
       </w:r>
-    </w:p>
-    <w:p>
-      <w:pPr>
-        <w:pStyle w:val="ListParagraph"/>
-        <w:rPr>
-          <w:b/>
-          <w:bCs/>
-        </w:rPr>
-      </w:pPr>
-      <w:r>
-        <w:rPr>
-          <w:b/>
-          <w:bCs/>
+      <w:r>
+        <w:rPr>
+          <w:noProof/>
+        </w:rPr>
+        <w:t xml:space="preserve"> </w:t>
+      </w:r>
+    </w:p>
+    <w:p>
+      <w:pPr>
+        <w:pStyle w:val="ListParagraph"/>
+        <w:rPr>
+          <w:b/>
+          <w:bCs/>
+        </w:rPr>
+      </w:pPr>
+      <w:r>
+        <w:rPr>
+          <w:b/>
+          <w:bCs/>
+          <w:noProof/>
         </w:rPr>
         <w:lastRenderedPageBreak/>
         <w:drawing>
@@ -627,6 +638,7 @@
         <w:rPr>
           <w:b/>
           <w:bCs/>
+          <w:noProof/>
         </w:rPr>
         <w:drawing>
           <wp:inline distT="0" distB="0" distL="0" distR="0" wp14:anchorId="4974DDB2" wp14:editId="1F5417D0">
@@ -677,6 +689,7 @@
         <w:rPr>
           <w:b/>
           <w:bCs/>
+          <w:noProof/>
         </w:rPr>
         <w:drawing>
           <wp:inline distT="0" distB="0" distL="0" distR="0" wp14:anchorId="1D0547A7" wp14:editId="28F87543">
@@ -727,6 +740,7 @@
         <w:rPr>
           <w:b/>
           <w:bCs/>
+          <w:noProof/>
         </w:rPr>
         <w:lastRenderedPageBreak/>
         <w:drawing>
@@ -844,6 +858,7 @@
         <w:rPr>
           <w:b/>
           <w:bCs/>
+          <w:noProof/>
         </w:rPr>
         <w:drawing>
           <wp:inline distT="0" distB="0" distL="0" distR="0" wp14:anchorId="2CC1BB4F" wp14:editId="2EB88BE4">
@@ -894,6 +909,7 @@
         <w:rPr>
           <w:b/>
           <w:bCs/>
+          <w:noProof/>
         </w:rPr>
         <w:drawing>
           <wp:inline distT="0" distB="0" distL="0" distR="0" wp14:anchorId="35BD90F3" wp14:editId="2CD0056E">
@@ -1003,13 +1019,7 @@
                   <w:rPr>
                     <w:rFonts w:ascii="Cambria Math" w:hAnsi="Cambria Math"/>
                   </w:rPr>
-                  <m:t>n</m:t>
-                </m:r>
-                <m:r>
-                  <w:rPr>
-                    <w:rFonts w:ascii="Cambria Math" w:hAnsi="Cambria Math"/>
-                  </w:rPr>
-                  <m:t>-k</m:t>
+                  <m:t>n-k</m:t>
                 </m:r>
               </m:e>
             </m:d>
@@ -1047,6 +1057,7 @@
         <w:rPr>
           <w:b/>
           <w:bCs/>
+          <w:noProof/>
         </w:rPr>
         <w:drawing>
           <wp:inline distT="0" distB="0" distL="0" distR="0" wp14:anchorId="40E83B8E" wp14:editId="0ADD440E">
@@ -1097,6 +1108,7 @@
         <w:rPr>
           <w:b/>
           <w:bCs/>
+          <w:noProof/>
         </w:rPr>
         <w:drawing>
           <wp:inline distT="0" distB="0" distL="0" distR="0" wp14:anchorId="7EBB97A8" wp14:editId="5472246C">
@@ -1213,13 +1225,7 @@
                   <w:rPr>
                     <w:rFonts w:ascii="Cambria Math" w:hAnsi="Cambria Math"/>
                   </w:rPr>
-                  <m:t>n</m:t>
-                </m:r>
-                <m:r>
-                  <w:rPr>
-                    <w:rFonts w:ascii="Cambria Math" w:hAnsi="Cambria Math"/>
-                  </w:rPr>
-                  <m:t>-k</m:t>
+                  <m:t>n-k</m:t>
                 </m:r>
               </m:e>
             </m:d>
@@ -1242,13 +1248,7 @@
         <w:rPr>
           <w:rFonts w:eastAsiaTheme="minorEastAsia"/>
         </w:rPr>
-        <w:t xml:space="preserve"> </w:t>
-      </w:r>
-      <w:r>
-        <w:rPr>
-          <w:rFonts w:eastAsiaTheme="minorEastAsia"/>
-        </w:rPr>
-        <w:t xml:space="preserve"> </w:t>
+        <w:t xml:space="preserve">  </w:t>
       </w:r>
     </w:p>
     <w:p>
@@ -1579,11 +1579,12 @@
         <w:rPr>
           <w:b/>
           <w:bCs/>
+          <w:noProof/>
         </w:rPr>
         <w:drawing>
-          <wp:inline distT="0" distB="0" distL="0" distR="0" wp14:anchorId="509584F4" wp14:editId="131A6514">
-            <wp:extent cx="4191363" cy="4397121"/>
-            <wp:effectExtent l="0" t="0" r="0" b="3810"/>
+          <wp:inline distT="0" distB="0" distL="0" distR="0" wp14:anchorId="509584F4" wp14:editId="37F32C1D">
+            <wp:extent cx="4160520" cy="4396740"/>
+            <wp:effectExtent l="0" t="0" r="0" b="0"/>
             <wp:docPr id="618133345" name="Picture 1"/>
             <wp:cNvGraphicFramePr>
               <a:graphicFrameLocks xmlns:a="http://schemas.openxmlformats.org/drawingml/2006/main" noChangeAspect="1"/>
@@ -1604,7 +1605,7 @@
                   <pic:spPr>
                     <a:xfrm>
                       <a:off x="0" y="0"/>
-                      <a:ext cx="4191363" cy="4397121"/>
+                      <a:ext cx="4160881" cy="4397121"/>
                     </a:xfrm>
                     <a:prstGeom prst="rect">
                       <a:avLst/>
@@ -1645,6 +1646,7 @@
         <w:rPr>
           <w:b/>
           <w:bCs/>
+          <w:noProof/>
         </w:rPr>
         <w:lastRenderedPageBreak/>
         <w:drawing>
@@ -1712,6 +1714,7 @@
         <w:rPr>
           <w:b/>
           <w:bCs/>
+          <w:noProof/>
         </w:rPr>
         <w:drawing>
           <wp:inline distT="0" distB="0" distL="0" distR="0" wp14:anchorId="11A2708C" wp14:editId="1FC475DD">

</xml_diff>